<commit_message>
cambios efectuados en el archivo
</commit_message>
<xml_diff>
--- a/Anexo-16.docx
+++ b/Anexo-16.docx
@@ -3988,10 +3988,10 @@
           <w:rFonts w:ascii="Times New Roman" w:hAnsi="Times New Roman" w:cs="Times New Roman"/>
         </w:rPr>
         <w:drawing>
-          <wp:inline distT="0" distB="0" distL="0" distR="0" wp14:anchorId="6EAB0ED8" wp14:editId="733632B4">
-            <wp:extent cx="5612130" cy="3616960"/>
-            <wp:effectExtent l="0" t="0" r="7620" b="2540"/>
-            <wp:docPr id="2131936654" name="Imagen 1"/>
+          <wp:inline distT="0" distB="0" distL="0" distR="0" wp14:anchorId="29B7D277" wp14:editId="71374C90">
+            <wp:extent cx="5612130" cy="3151505"/>
+            <wp:effectExtent l="0" t="0" r="7620" b="0"/>
+            <wp:docPr id="1140313810" name="Imagen 1"/>
             <wp:cNvGraphicFramePr>
               <a:graphicFrameLocks xmlns:a="http://schemas.openxmlformats.org/drawingml/2006/main" noChangeAspect="1"/>
             </wp:cNvGraphicFramePr>
@@ -3999,7 +3999,7 @@
               <a:graphicData uri="http://schemas.openxmlformats.org/drawingml/2006/picture">
                 <pic:pic xmlns:pic="http://schemas.openxmlformats.org/drawingml/2006/picture">
                   <pic:nvPicPr>
-                    <pic:cNvPr id="2131936654" name=""/>
+                    <pic:cNvPr id="1140313810" name=""/>
                     <pic:cNvPicPr/>
                   </pic:nvPicPr>
                   <pic:blipFill>
@@ -4011,7 +4011,7 @@
                   <pic:spPr>
                     <a:xfrm>
                       <a:off x="0" y="0"/>
-                      <a:ext cx="5612130" cy="3616960"/>
+                      <a:ext cx="5612130" cy="3151505"/>
                     </a:xfrm>
                     <a:prstGeom prst="rect">
                       <a:avLst/>
@@ -4092,7 +4092,6 @@
         <w:rPr>
           <w:rFonts w:ascii="Times New Roman" w:hAnsi="Times New Roman" w:cs="Times New Roman"/>
         </w:rPr>
-        <w:lastRenderedPageBreak/>
         <w:t>Detección y contención del incidente.</w:t>
       </w:r>
     </w:p>
@@ -4129,6 +4128,7 @@
         <w:rPr>
           <w:rFonts w:ascii="Times New Roman" w:hAnsi="Times New Roman" w:cs="Times New Roman"/>
         </w:rPr>
+        <w:lastRenderedPageBreak/>
         <w:t>Evaluación para determinar si se puede resolver el problema o si se requiere de un tercero</w:t>
       </w:r>
       <w:r>
@@ -4484,6 +4484,7 @@
     </w:p>
     <w:p>
       <w:r>
+        <w:lastRenderedPageBreak/>
         <w:t>Creación de un registro que considere</w:t>
       </w:r>
       <w:r>
@@ -5055,7 +5056,7 @@
         <v:path o:extrusionok="f" gradientshapeok="t" o:connecttype="rect"/>
         <o:lock v:ext="edit" aspectratio="t"/>
       </v:shapetype>
-      <v:shape id="_x0000_i1281" type="#_x0000_t75" style="width:11.4pt;height:11.4pt" o:bullet="t">
+      <v:shape id="_x0000_i1282" type="#_x0000_t75" style="width:11.4pt;height:11.4pt" o:bullet="t">
         <v:imagedata r:id="rId1" o:title="msoDF97"/>
       </v:shape>
     </w:pict>

</xml_diff>